<commit_message>
success Exception-enum-switch in java-tutorial
</commit_message>
<xml_diff>
--- a/Java-CoreTutorial/documents/java-core-tutorial-v1.bk.docx
+++ b/Java-CoreTutorial/documents/java-core-tutorial-v1.bk.docx
@@ -108,8 +108,9 @@
     </w:p>
     <w:p>
       <w:r>
-        <w:t>+ StringBuilder và StringBuffer\</w:t>
-      </w:r>
+        <w:t>+ StringBuilder và StringBuffer</w:t>
+      </w:r>
+      <w:bookmarkStart w:id="0" w:name="_Hlk95290807"/>
     </w:p>
     <w:p>
       <w:r>
@@ -634,6 +635,7 @@
       <w:r>
         <w:t>.</w:t>
       </w:r>
+      <w:bookmarkEnd w:id="0"/>
     </w:p>
     <w:sectPr>
       <w:pgSz w:w="12240" w:h="15840"/>

</xml_diff>